<commit_message>
Bug test filled in
</commit_message>
<xml_diff>
--- a/PlayTest.docx
+++ b/PlayTest.docx
@@ -1,6 +1,6 @@
 
 <file path=word/document.xml><?xml version="1.0" encoding="utf-8"?>
-<w:document xmlns:wpc="http://schemas.microsoft.com/office/word/2010/wordprocessingCanvas" xmlns:cx="http://schemas.microsoft.com/office/drawing/2014/chartex" xmlns:cx1="http://schemas.microsoft.com/office/drawing/2015/9/8/chartex" xmlns:cx2="http://schemas.microsoft.com/office/drawing/2015/10/21/chartex" xmlns:cx3="http://schemas.microsoft.com/office/drawing/2016/5/9/chartex" xmlns:cx4="http://schemas.microsoft.com/office/drawing/2016/5/10/chartex" xmlns:cx5="http://schemas.microsoft.com/office/drawing/2016/5/11/chartex" xmlns:cx6="http://schemas.microsoft.com/office/drawing/2016/5/12/chartex" xmlns:cx7="http://schemas.microsoft.com/office/drawing/2016/5/13/chartex" xmlns:cx8="http://schemas.microsoft.com/office/drawing/2016/5/14/chartex" xmlns:mc="http://schemas.openxmlformats.org/markup-compatibility/2006" xmlns:aink="http://schemas.microsoft.com/office/drawing/2016/ink" xmlns:am3d="http://schemas.microsoft.com/office/drawing/2017/model3d" xmlns:o="urn:schemas-microsoft-com:office:office" xmlns:r="http://schemas.openxmlformats.org/officeDocument/2006/relationships" xmlns:m="http://schemas.openxmlformats.org/officeDocument/2006/math" xmlns:v="urn:schemas-microsoft-com:vml" xmlns:wp14="http://schemas.microsoft.com/office/word/2010/wordprocessingDrawing" xmlns:wp="http://schemas.openxmlformats.org/drawingml/2006/wordprocessingDrawing" xmlns:w10="urn:schemas-microsoft-com:office:word" xmlns:w="http://schemas.openxmlformats.org/wordprocessingml/2006/main" xmlns:w14="http://schemas.microsoft.com/office/word/2010/wordml" xmlns:w15="http://schemas.microsoft.com/office/word/2012/wordml" xmlns:w16cid="http://schemas.microsoft.com/office/word/2016/wordml/cid" xmlns:w16se="http://schemas.microsoft.com/office/word/2015/wordml/symex" xmlns:wpg="http://schemas.microsoft.com/office/word/2010/wordprocessingGroup" xmlns:wpi="http://schemas.microsoft.com/office/word/2010/wordprocessingInk" xmlns:wne="http://schemas.microsoft.com/office/word/2006/wordml" xmlns:wps="http://schemas.microsoft.com/office/word/2010/wordprocessingShape" mc:Ignorable="w14 w15 w16se w16cid wp14">
+<w:document xmlns:wpc="http://schemas.microsoft.com/office/word/2010/wordprocessingCanvas" xmlns:mc="http://schemas.openxmlformats.org/markup-compatibility/2006" xmlns:o="urn:schemas-microsoft-com:office:office" xmlns:r="http://schemas.openxmlformats.org/officeDocument/2006/relationships" xmlns:m="http://schemas.openxmlformats.org/officeDocument/2006/math" xmlns:v="urn:schemas-microsoft-com:vml" xmlns:wp14="http://schemas.microsoft.com/office/word/2010/wordprocessingDrawing" xmlns:wp="http://schemas.openxmlformats.org/drawingml/2006/wordprocessingDrawing" xmlns:w10="urn:schemas-microsoft-com:office:word" xmlns:w="http://schemas.openxmlformats.org/wordprocessingml/2006/main" xmlns:w14="http://schemas.microsoft.com/office/word/2010/wordml" xmlns:w15="http://schemas.microsoft.com/office/word/2012/wordml" xmlns:wpg="http://schemas.microsoft.com/office/word/2010/wordprocessingGroup" xmlns:wpi="http://schemas.microsoft.com/office/word/2010/wordprocessingInk" xmlns:wne="http://schemas.microsoft.com/office/word/2006/wordml" xmlns:wps="http://schemas.microsoft.com/office/word/2010/wordprocessingShape" mc:Ignorable="w14 w15 wp14">
   <w:body>
     <w:tbl>
       <w:tblPr>
@@ -109,13 +109,6 @@
                 <w:szCs w:val="24"/>
               </w:rPr>
             </w:pPr>
-            <w:r>
-              <w:rPr>
-                <w:sz w:val="24"/>
-                <w:szCs w:val="24"/>
-              </w:rPr>
-              <w:t>Lives counter is hard to read</w:t>
-            </w:r>
           </w:p>
         </w:tc>
       </w:tr>
@@ -166,13 +159,6 @@
                 <w:szCs w:val="24"/>
               </w:rPr>
             </w:pPr>
-            <w:r>
-              <w:rPr>
-                <w:sz w:val="24"/>
-                <w:szCs w:val="24"/>
-              </w:rPr>
-              <w:t>Could be changed to a number or easier to read symbols</w:t>
-            </w:r>
           </w:p>
           <w:p>
             <w:pPr>
@@ -317,13 +303,6 @@
                 <w:szCs w:val="24"/>
               </w:rPr>
             </w:pPr>
-            <w:r>
-              <w:rPr>
-                <w:sz w:val="24"/>
-                <w:szCs w:val="24"/>
-              </w:rPr>
-              <w:t>Too unforgiving</w:t>
-            </w:r>
           </w:p>
         </w:tc>
       </w:tr>
@@ -374,13 +353,6 @@
                 <w:szCs w:val="24"/>
               </w:rPr>
             </w:pPr>
-            <w:r>
-              <w:rPr>
-                <w:sz w:val="24"/>
-                <w:szCs w:val="24"/>
-              </w:rPr>
-              <w:t>Number of starting lives could be increased</w:t>
-            </w:r>
           </w:p>
           <w:p>
             <w:pPr>
@@ -447,7 +419,16 @@
                 <w:sz w:val="24"/>
                 <w:szCs w:val="24"/>
               </w:rPr>
-              <w:t>Note 3</w:t>
+              <w:t xml:space="preserve">Note </w:t>
+            </w:r>
+            <w:r>
+              <w:rPr>
+                <w:b/>
+                <w:color w:val="FFFFFF" w:themeColor="background1"/>
+                <w:sz w:val="24"/>
+                <w:szCs w:val="24"/>
+              </w:rPr>
+              <w:t>3</w:t>
             </w:r>
           </w:p>
         </w:tc>
@@ -499,13 +480,6 @@
                 <w:szCs w:val="24"/>
               </w:rPr>
             </w:pPr>
-            <w:r>
-              <w:rPr>
-                <w:sz w:val="24"/>
-                <w:szCs w:val="24"/>
-              </w:rPr>
-              <w:t>Being unable to move while gravity is off is frustrating</w:t>
-            </w:r>
           </w:p>
           <w:p>
             <w:pPr>
@@ -564,13 +538,6 @@
                 <w:szCs w:val="24"/>
               </w:rPr>
             </w:pPr>
-            <w:r>
-              <w:rPr>
-                <w:sz w:val="24"/>
-                <w:szCs w:val="24"/>
-              </w:rPr>
-              <w:t>Changing this would break one of the puzzle elements of the game, since the player wouldn’t have to time their movements anymore.</w:t>
-            </w:r>
           </w:p>
           <w:p>
             <w:pPr>
@@ -637,7 +604,16 @@
                 <w:sz w:val="24"/>
                 <w:szCs w:val="24"/>
               </w:rPr>
-              <w:t>Note 4</w:t>
+              <w:t xml:space="preserve">Note </w:t>
+            </w:r>
+            <w:r>
+              <w:rPr>
+                <w:b/>
+                <w:color w:val="FFFFFF" w:themeColor="background1"/>
+                <w:sz w:val="24"/>
+                <w:szCs w:val="24"/>
+              </w:rPr>
+              <w:t>4</w:t>
             </w:r>
           </w:p>
         </w:tc>
@@ -697,13 +673,6 @@
                 <w:szCs w:val="24"/>
               </w:rPr>
             </w:pPr>
-            <w:r>
-              <w:rPr>
-                <w:sz w:val="24"/>
-                <w:szCs w:val="24"/>
-              </w:rPr>
-              <w:t>Should add electric sound for zappers</w:t>
-            </w:r>
           </w:p>
         </w:tc>
       </w:tr>
@@ -762,15 +731,6 @@
                 <w:szCs w:val="24"/>
               </w:rPr>
             </w:pPr>
-            <w:r>
-              <w:rPr>
-                <w:sz w:val="24"/>
-                <w:szCs w:val="24"/>
-              </w:rPr>
-              <w:t>I’ll add a sound for that</w:t>
-            </w:r>
-            <w:bookmarkStart w:id="0" w:name="_GoBack"/>
-            <w:bookmarkEnd w:id="0"/>
           </w:p>
         </w:tc>
       </w:tr>
@@ -781,754 +741,8 @@
           <w:sz w:val="32"/>
         </w:rPr>
       </w:pPr>
-    </w:p>
-    <w:p>
-      <w:pPr>
-        <w:rPr>
-          <w:sz w:val="32"/>
-        </w:rPr>
-      </w:pPr>
-    </w:p>
-    <w:tbl>
-      <w:tblPr>
-        <w:tblStyle w:val="TableGrid"/>
-        <w:tblW w:w="5000" w:type="pct"/>
-        <w:tblBorders>
-          <w:top w:val="none" w:sz="0" w:space="0" w:color="auto"/>
-          <w:left w:val="none" w:sz="0" w:space="0" w:color="auto"/>
-          <w:bottom w:val="none" w:sz="0" w:space="0" w:color="auto"/>
-          <w:right w:val="none" w:sz="0" w:space="0" w:color="auto"/>
-          <w:insideH w:val="none" w:sz="0" w:space="0" w:color="auto"/>
-          <w:insideV w:val="none" w:sz="0" w:space="0" w:color="auto"/>
-        </w:tblBorders>
-        <w:tblLook w:val="04A0" w:firstRow="1" w:lastRow="0" w:firstColumn="1" w:lastColumn="0" w:noHBand="0" w:noVBand="1"/>
-      </w:tblPr>
-      <w:tblGrid>
-        <w:gridCol w:w="2611"/>
-        <w:gridCol w:w="7835"/>
-      </w:tblGrid>
-      <w:tr>
-        <w:tc>
-          <w:tcPr>
-            <w:tcW w:w="5000" w:type="pct"/>
-            <w:gridSpan w:val="2"/>
-            <w:tcBorders>
-              <w:top w:val="single" w:sz="8" w:space="0" w:color="70AD47" w:themeColor="accent6"/>
-              <w:left w:val="single" w:sz="8" w:space="0" w:color="70AD47" w:themeColor="accent6"/>
-              <w:bottom w:val="single" w:sz="8" w:space="0" w:color="70AD47" w:themeColor="accent6"/>
-              <w:right w:val="single" w:sz="8" w:space="0" w:color="70AD47" w:themeColor="accent6"/>
-            </w:tcBorders>
-            <w:shd w:val="clear" w:color="auto" w:fill="538135" w:themeFill="accent6" w:themeFillShade="BF"/>
-          </w:tcPr>
-          <w:p>
-            <w:pPr>
-              <w:rPr>
-                <w:b/>
-                <w:color w:val="FFFFFF" w:themeColor="background1"/>
-                <w:sz w:val="24"/>
-                <w:szCs w:val="24"/>
-              </w:rPr>
-            </w:pPr>
-            <w:r>
-              <w:rPr>
-                <w:b/>
-                <w:color w:val="FFFFFF" w:themeColor="background1"/>
-                <w:sz w:val="24"/>
-                <w:szCs w:val="24"/>
-              </w:rPr>
-              <w:lastRenderedPageBreak/>
-              <w:t xml:space="preserve">Note </w:t>
-            </w:r>
-            <w:r>
-              <w:rPr>
-                <w:b/>
-                <w:color w:val="FFFFFF" w:themeColor="background1"/>
-                <w:sz w:val="24"/>
-                <w:szCs w:val="24"/>
-              </w:rPr>
-              <w:t>5</w:t>
-            </w:r>
-          </w:p>
-        </w:tc>
-      </w:tr>
-      <w:tr>
-        <w:trPr>
-          <w:trHeight w:val="1134"/>
-        </w:trPr>
-        <w:tc>
-          <w:tcPr>
-            <w:tcW w:w="1250" w:type="pct"/>
-            <w:tcBorders>
-              <w:top w:val="single" w:sz="8" w:space="0" w:color="70AD47" w:themeColor="accent6"/>
-              <w:left w:val="single" w:sz="8" w:space="0" w:color="70AD47" w:themeColor="accent6"/>
-              <w:bottom w:val="single" w:sz="8" w:space="0" w:color="70AD47" w:themeColor="accent6"/>
-            </w:tcBorders>
-            <w:shd w:val="clear" w:color="auto" w:fill="E2EFD9" w:themeFill="accent6" w:themeFillTint="33"/>
-            <w:vAlign w:val="center"/>
-          </w:tcPr>
-          <w:p>
-            <w:pPr>
-              <w:rPr>
-                <w:sz w:val="24"/>
-                <w:szCs w:val="24"/>
-              </w:rPr>
-            </w:pPr>
-            <w:r>
-              <w:rPr>
-                <w:sz w:val="24"/>
-                <w:szCs w:val="24"/>
-              </w:rPr>
-              <w:t>Feedback / observation</w:t>
-            </w:r>
-          </w:p>
-        </w:tc>
-        <w:tc>
-          <w:tcPr>
-            <w:tcW w:w="3750" w:type="pct"/>
-            <w:tcBorders>
-              <w:top w:val="single" w:sz="8" w:space="0" w:color="70AD47" w:themeColor="accent6"/>
-              <w:bottom w:val="single" w:sz="8" w:space="0" w:color="70AD47" w:themeColor="accent6"/>
-              <w:right w:val="single" w:sz="8" w:space="0" w:color="70AD47" w:themeColor="accent6"/>
-            </w:tcBorders>
-          </w:tcPr>
-          <w:p>
-            <w:pPr>
-              <w:rPr>
-                <w:sz w:val="24"/>
-                <w:szCs w:val="24"/>
-              </w:rPr>
-            </w:pPr>
-          </w:p>
-          <w:p>
-            <w:pPr>
-              <w:rPr>
-                <w:sz w:val="24"/>
-                <w:szCs w:val="24"/>
-              </w:rPr>
-            </w:pPr>
-          </w:p>
-        </w:tc>
-      </w:tr>
-      <w:tr>
-        <w:trPr>
-          <w:trHeight w:val="850"/>
-        </w:trPr>
-        <w:tc>
-          <w:tcPr>
-            <w:tcW w:w="1250" w:type="pct"/>
-            <w:tcBorders>
-              <w:top w:val="single" w:sz="8" w:space="0" w:color="70AD47" w:themeColor="accent6"/>
-              <w:left w:val="single" w:sz="8" w:space="0" w:color="70AD47" w:themeColor="accent6"/>
-              <w:bottom w:val="single" w:sz="8" w:space="0" w:color="70AD47" w:themeColor="accent6"/>
-            </w:tcBorders>
-            <w:shd w:val="clear" w:color="auto" w:fill="E2EFD9" w:themeFill="accent6" w:themeFillTint="33"/>
-            <w:vAlign w:val="center"/>
-          </w:tcPr>
-          <w:p>
-            <w:pPr>
-              <w:rPr>
-                <w:sz w:val="24"/>
-                <w:szCs w:val="24"/>
-              </w:rPr>
-            </w:pPr>
-            <w:r>
-              <w:rPr>
-                <w:sz w:val="24"/>
-                <w:szCs w:val="24"/>
-              </w:rPr>
-              <w:t>Comments / fixes</w:t>
-            </w:r>
-          </w:p>
-        </w:tc>
-        <w:tc>
-          <w:tcPr>
-            <w:tcW w:w="3750" w:type="pct"/>
-            <w:tcBorders>
-              <w:top w:val="single" w:sz="8" w:space="0" w:color="70AD47" w:themeColor="accent6"/>
-              <w:bottom w:val="single" w:sz="8" w:space="0" w:color="70AD47" w:themeColor="accent6"/>
-              <w:right w:val="single" w:sz="8" w:space="0" w:color="70AD47" w:themeColor="accent6"/>
-            </w:tcBorders>
-          </w:tcPr>
-          <w:p>
-            <w:pPr>
-              <w:rPr>
-                <w:sz w:val="24"/>
-                <w:szCs w:val="24"/>
-              </w:rPr>
-            </w:pPr>
-          </w:p>
-          <w:p>
-            <w:pPr>
-              <w:rPr>
-                <w:sz w:val="24"/>
-                <w:szCs w:val="24"/>
-              </w:rPr>
-            </w:pPr>
-          </w:p>
-        </w:tc>
-      </w:tr>
-    </w:tbl>
-    <w:p>
-      <w:pPr>
-        <w:rPr>
-          <w:sz w:val="32"/>
-        </w:rPr>
-      </w:pPr>
-    </w:p>
-    <w:tbl>
-      <w:tblPr>
-        <w:tblStyle w:val="TableGrid"/>
-        <w:tblW w:w="5000" w:type="pct"/>
-        <w:tblBorders>
-          <w:top w:val="none" w:sz="0" w:space="0" w:color="auto"/>
-          <w:left w:val="none" w:sz="0" w:space="0" w:color="auto"/>
-          <w:bottom w:val="none" w:sz="0" w:space="0" w:color="auto"/>
-          <w:right w:val="none" w:sz="0" w:space="0" w:color="auto"/>
-          <w:insideH w:val="none" w:sz="0" w:space="0" w:color="auto"/>
-          <w:insideV w:val="none" w:sz="0" w:space="0" w:color="auto"/>
-        </w:tblBorders>
-        <w:tblLook w:val="04A0" w:firstRow="1" w:lastRow="0" w:firstColumn="1" w:lastColumn="0" w:noHBand="0" w:noVBand="1"/>
-      </w:tblPr>
-      <w:tblGrid>
-        <w:gridCol w:w="2611"/>
-        <w:gridCol w:w="7835"/>
-      </w:tblGrid>
-      <w:tr>
-        <w:tc>
-          <w:tcPr>
-            <w:tcW w:w="5000" w:type="pct"/>
-            <w:gridSpan w:val="2"/>
-            <w:tcBorders>
-              <w:top w:val="single" w:sz="8" w:space="0" w:color="70AD47" w:themeColor="accent6"/>
-              <w:left w:val="single" w:sz="8" w:space="0" w:color="70AD47" w:themeColor="accent6"/>
-              <w:bottom w:val="single" w:sz="8" w:space="0" w:color="70AD47" w:themeColor="accent6"/>
-              <w:right w:val="single" w:sz="8" w:space="0" w:color="70AD47" w:themeColor="accent6"/>
-            </w:tcBorders>
-            <w:shd w:val="clear" w:color="auto" w:fill="538135" w:themeFill="accent6" w:themeFillShade="BF"/>
-          </w:tcPr>
-          <w:p>
-            <w:pPr>
-              <w:rPr>
-                <w:b/>
-                <w:color w:val="FFFFFF" w:themeColor="background1"/>
-                <w:sz w:val="24"/>
-                <w:szCs w:val="24"/>
-              </w:rPr>
-            </w:pPr>
-            <w:r>
-              <w:rPr>
-                <w:b/>
-                <w:color w:val="FFFFFF" w:themeColor="background1"/>
-                <w:sz w:val="24"/>
-                <w:szCs w:val="24"/>
-              </w:rPr>
-              <w:t xml:space="preserve">Note </w:t>
-            </w:r>
-            <w:r>
-              <w:rPr>
-                <w:b/>
-                <w:color w:val="FFFFFF" w:themeColor="background1"/>
-                <w:sz w:val="24"/>
-                <w:szCs w:val="24"/>
-              </w:rPr>
-              <w:t>6</w:t>
-            </w:r>
-          </w:p>
-        </w:tc>
-      </w:tr>
-      <w:tr>
-        <w:trPr>
-          <w:trHeight w:val="1134"/>
-        </w:trPr>
-        <w:tc>
-          <w:tcPr>
-            <w:tcW w:w="1250" w:type="pct"/>
-            <w:tcBorders>
-              <w:top w:val="single" w:sz="8" w:space="0" w:color="70AD47" w:themeColor="accent6"/>
-              <w:left w:val="single" w:sz="8" w:space="0" w:color="70AD47" w:themeColor="accent6"/>
-              <w:bottom w:val="single" w:sz="8" w:space="0" w:color="70AD47" w:themeColor="accent6"/>
-            </w:tcBorders>
-            <w:shd w:val="clear" w:color="auto" w:fill="E2EFD9" w:themeFill="accent6" w:themeFillTint="33"/>
-            <w:vAlign w:val="center"/>
-          </w:tcPr>
-          <w:p>
-            <w:pPr>
-              <w:rPr>
-                <w:sz w:val="24"/>
-                <w:szCs w:val="24"/>
-              </w:rPr>
-            </w:pPr>
-            <w:r>
-              <w:rPr>
-                <w:sz w:val="24"/>
-                <w:szCs w:val="24"/>
-              </w:rPr>
-              <w:t>Feedback / observation</w:t>
-            </w:r>
-          </w:p>
-        </w:tc>
-        <w:tc>
-          <w:tcPr>
-            <w:tcW w:w="3750" w:type="pct"/>
-            <w:tcBorders>
-              <w:top w:val="single" w:sz="8" w:space="0" w:color="70AD47" w:themeColor="accent6"/>
-              <w:bottom w:val="single" w:sz="8" w:space="0" w:color="70AD47" w:themeColor="accent6"/>
-              <w:right w:val="single" w:sz="8" w:space="0" w:color="70AD47" w:themeColor="accent6"/>
-            </w:tcBorders>
-          </w:tcPr>
-          <w:p>
-            <w:pPr>
-              <w:rPr>
-                <w:sz w:val="24"/>
-                <w:szCs w:val="24"/>
-              </w:rPr>
-            </w:pPr>
-          </w:p>
-          <w:p>
-            <w:pPr>
-              <w:rPr>
-                <w:sz w:val="24"/>
-                <w:szCs w:val="24"/>
-              </w:rPr>
-            </w:pPr>
-          </w:p>
-        </w:tc>
-      </w:tr>
-      <w:tr>
-        <w:trPr>
-          <w:trHeight w:val="850"/>
-        </w:trPr>
-        <w:tc>
-          <w:tcPr>
-            <w:tcW w:w="1250" w:type="pct"/>
-            <w:tcBorders>
-              <w:top w:val="single" w:sz="8" w:space="0" w:color="70AD47" w:themeColor="accent6"/>
-              <w:left w:val="single" w:sz="8" w:space="0" w:color="70AD47" w:themeColor="accent6"/>
-              <w:bottom w:val="single" w:sz="8" w:space="0" w:color="70AD47" w:themeColor="accent6"/>
-            </w:tcBorders>
-            <w:shd w:val="clear" w:color="auto" w:fill="E2EFD9" w:themeFill="accent6" w:themeFillTint="33"/>
-            <w:vAlign w:val="center"/>
-          </w:tcPr>
-          <w:p>
-            <w:pPr>
-              <w:rPr>
-                <w:sz w:val="24"/>
-                <w:szCs w:val="24"/>
-              </w:rPr>
-            </w:pPr>
-            <w:r>
-              <w:rPr>
-                <w:sz w:val="24"/>
-                <w:szCs w:val="24"/>
-              </w:rPr>
-              <w:t>Comments / fixes</w:t>
-            </w:r>
-          </w:p>
-        </w:tc>
-        <w:tc>
-          <w:tcPr>
-            <w:tcW w:w="3750" w:type="pct"/>
-            <w:tcBorders>
-              <w:top w:val="single" w:sz="8" w:space="0" w:color="70AD47" w:themeColor="accent6"/>
-              <w:bottom w:val="single" w:sz="8" w:space="0" w:color="70AD47" w:themeColor="accent6"/>
-              <w:right w:val="single" w:sz="8" w:space="0" w:color="70AD47" w:themeColor="accent6"/>
-            </w:tcBorders>
-          </w:tcPr>
-          <w:p>
-            <w:pPr>
-              <w:rPr>
-                <w:sz w:val="24"/>
-                <w:szCs w:val="24"/>
-              </w:rPr>
-            </w:pPr>
-          </w:p>
-          <w:p>
-            <w:pPr>
-              <w:rPr>
-                <w:sz w:val="24"/>
-                <w:szCs w:val="24"/>
-              </w:rPr>
-            </w:pPr>
-          </w:p>
-        </w:tc>
-      </w:tr>
-    </w:tbl>
-    <w:p>
-      <w:pPr>
-        <w:rPr>
-          <w:sz w:val="32"/>
-        </w:rPr>
-      </w:pPr>
-    </w:p>
-    <w:tbl>
-      <w:tblPr>
-        <w:tblStyle w:val="TableGrid"/>
-        <w:tblW w:w="5000" w:type="pct"/>
-        <w:tblBorders>
-          <w:top w:val="none" w:sz="0" w:space="0" w:color="auto"/>
-          <w:left w:val="none" w:sz="0" w:space="0" w:color="auto"/>
-          <w:bottom w:val="none" w:sz="0" w:space="0" w:color="auto"/>
-          <w:right w:val="none" w:sz="0" w:space="0" w:color="auto"/>
-          <w:insideH w:val="none" w:sz="0" w:space="0" w:color="auto"/>
-          <w:insideV w:val="none" w:sz="0" w:space="0" w:color="auto"/>
-        </w:tblBorders>
-        <w:tblLook w:val="04A0" w:firstRow="1" w:lastRow="0" w:firstColumn="1" w:lastColumn="0" w:noHBand="0" w:noVBand="1"/>
-      </w:tblPr>
-      <w:tblGrid>
-        <w:gridCol w:w="2611"/>
-        <w:gridCol w:w="7835"/>
-      </w:tblGrid>
-      <w:tr>
-        <w:tc>
-          <w:tcPr>
-            <w:tcW w:w="5000" w:type="pct"/>
-            <w:gridSpan w:val="2"/>
-            <w:tcBorders>
-              <w:top w:val="single" w:sz="8" w:space="0" w:color="70AD47" w:themeColor="accent6"/>
-              <w:left w:val="single" w:sz="8" w:space="0" w:color="70AD47" w:themeColor="accent6"/>
-              <w:bottom w:val="single" w:sz="8" w:space="0" w:color="70AD47" w:themeColor="accent6"/>
-              <w:right w:val="single" w:sz="8" w:space="0" w:color="70AD47" w:themeColor="accent6"/>
-            </w:tcBorders>
-            <w:shd w:val="clear" w:color="auto" w:fill="538135" w:themeFill="accent6" w:themeFillShade="BF"/>
-          </w:tcPr>
-          <w:p>
-            <w:pPr>
-              <w:rPr>
-                <w:b/>
-                <w:color w:val="FFFFFF" w:themeColor="background1"/>
-                <w:sz w:val="24"/>
-                <w:szCs w:val="24"/>
-              </w:rPr>
-            </w:pPr>
-            <w:r>
-              <w:rPr>
-                <w:b/>
-                <w:color w:val="FFFFFF" w:themeColor="background1"/>
-                <w:sz w:val="24"/>
-                <w:szCs w:val="24"/>
-              </w:rPr>
-              <w:t xml:space="preserve">Note </w:t>
-            </w:r>
-            <w:r>
-              <w:rPr>
-                <w:b/>
-                <w:color w:val="FFFFFF" w:themeColor="background1"/>
-                <w:sz w:val="24"/>
-                <w:szCs w:val="24"/>
-              </w:rPr>
-              <w:t>7</w:t>
-            </w:r>
-          </w:p>
-        </w:tc>
-      </w:tr>
-      <w:tr>
-        <w:trPr>
-          <w:trHeight w:val="1134"/>
-        </w:trPr>
-        <w:tc>
-          <w:tcPr>
-            <w:tcW w:w="1250" w:type="pct"/>
-            <w:tcBorders>
-              <w:top w:val="single" w:sz="8" w:space="0" w:color="70AD47" w:themeColor="accent6"/>
-              <w:left w:val="single" w:sz="8" w:space="0" w:color="70AD47" w:themeColor="accent6"/>
-              <w:bottom w:val="single" w:sz="8" w:space="0" w:color="70AD47" w:themeColor="accent6"/>
-            </w:tcBorders>
-            <w:shd w:val="clear" w:color="auto" w:fill="E2EFD9" w:themeFill="accent6" w:themeFillTint="33"/>
-            <w:vAlign w:val="center"/>
-          </w:tcPr>
-          <w:p>
-            <w:pPr>
-              <w:rPr>
-                <w:sz w:val="24"/>
-                <w:szCs w:val="24"/>
-              </w:rPr>
-            </w:pPr>
-            <w:r>
-              <w:rPr>
-                <w:sz w:val="24"/>
-                <w:szCs w:val="24"/>
-              </w:rPr>
-              <w:t>Feedback / observation</w:t>
-            </w:r>
-          </w:p>
-        </w:tc>
-        <w:tc>
-          <w:tcPr>
-            <w:tcW w:w="3750" w:type="pct"/>
-            <w:tcBorders>
-              <w:top w:val="single" w:sz="8" w:space="0" w:color="70AD47" w:themeColor="accent6"/>
-              <w:bottom w:val="single" w:sz="8" w:space="0" w:color="70AD47" w:themeColor="accent6"/>
-              <w:right w:val="single" w:sz="8" w:space="0" w:color="70AD47" w:themeColor="accent6"/>
-            </w:tcBorders>
-          </w:tcPr>
-          <w:p>
-            <w:pPr>
-              <w:rPr>
-                <w:sz w:val="24"/>
-                <w:szCs w:val="24"/>
-              </w:rPr>
-            </w:pPr>
-          </w:p>
-          <w:p>
-            <w:pPr>
-              <w:rPr>
-                <w:sz w:val="24"/>
-                <w:szCs w:val="24"/>
-              </w:rPr>
-            </w:pPr>
-          </w:p>
-        </w:tc>
-      </w:tr>
-      <w:tr>
-        <w:trPr>
-          <w:trHeight w:val="850"/>
-        </w:trPr>
-        <w:tc>
-          <w:tcPr>
-            <w:tcW w:w="1250" w:type="pct"/>
-            <w:tcBorders>
-              <w:top w:val="single" w:sz="8" w:space="0" w:color="70AD47" w:themeColor="accent6"/>
-              <w:left w:val="single" w:sz="8" w:space="0" w:color="70AD47" w:themeColor="accent6"/>
-              <w:bottom w:val="single" w:sz="8" w:space="0" w:color="70AD47" w:themeColor="accent6"/>
-            </w:tcBorders>
-            <w:shd w:val="clear" w:color="auto" w:fill="E2EFD9" w:themeFill="accent6" w:themeFillTint="33"/>
-            <w:vAlign w:val="center"/>
-          </w:tcPr>
-          <w:p>
-            <w:pPr>
-              <w:rPr>
-                <w:sz w:val="24"/>
-                <w:szCs w:val="24"/>
-              </w:rPr>
-            </w:pPr>
-            <w:r>
-              <w:rPr>
-                <w:sz w:val="24"/>
-                <w:szCs w:val="24"/>
-              </w:rPr>
-              <w:t>Comments / fixes</w:t>
-            </w:r>
-          </w:p>
-        </w:tc>
-        <w:tc>
-          <w:tcPr>
-            <w:tcW w:w="3750" w:type="pct"/>
-            <w:tcBorders>
-              <w:top w:val="single" w:sz="8" w:space="0" w:color="70AD47" w:themeColor="accent6"/>
-              <w:bottom w:val="single" w:sz="8" w:space="0" w:color="70AD47" w:themeColor="accent6"/>
-              <w:right w:val="single" w:sz="8" w:space="0" w:color="70AD47" w:themeColor="accent6"/>
-            </w:tcBorders>
-          </w:tcPr>
-          <w:p>
-            <w:pPr>
-              <w:rPr>
-                <w:sz w:val="24"/>
-                <w:szCs w:val="24"/>
-              </w:rPr>
-            </w:pPr>
-          </w:p>
-          <w:p>
-            <w:pPr>
-              <w:rPr>
-                <w:sz w:val="24"/>
-                <w:szCs w:val="24"/>
-              </w:rPr>
-            </w:pPr>
-          </w:p>
-        </w:tc>
-      </w:tr>
-    </w:tbl>
-    <w:p>
-      <w:pPr>
-        <w:rPr>
-          <w:sz w:val="32"/>
-        </w:rPr>
-      </w:pPr>
-    </w:p>
-    <w:tbl>
-      <w:tblPr>
-        <w:tblStyle w:val="TableGrid"/>
-        <w:tblW w:w="5000" w:type="pct"/>
-        <w:tblBorders>
-          <w:top w:val="none" w:sz="0" w:space="0" w:color="auto"/>
-          <w:left w:val="none" w:sz="0" w:space="0" w:color="auto"/>
-          <w:bottom w:val="none" w:sz="0" w:space="0" w:color="auto"/>
-          <w:right w:val="none" w:sz="0" w:space="0" w:color="auto"/>
-          <w:insideH w:val="none" w:sz="0" w:space="0" w:color="auto"/>
-          <w:insideV w:val="none" w:sz="0" w:space="0" w:color="auto"/>
-        </w:tblBorders>
-        <w:tblLook w:val="04A0" w:firstRow="1" w:lastRow="0" w:firstColumn="1" w:lastColumn="0" w:noHBand="0" w:noVBand="1"/>
-      </w:tblPr>
-      <w:tblGrid>
-        <w:gridCol w:w="2611"/>
-        <w:gridCol w:w="7835"/>
-      </w:tblGrid>
-      <w:tr>
-        <w:tc>
-          <w:tcPr>
-            <w:tcW w:w="5000" w:type="pct"/>
-            <w:gridSpan w:val="2"/>
-            <w:tcBorders>
-              <w:top w:val="single" w:sz="8" w:space="0" w:color="70AD47" w:themeColor="accent6"/>
-              <w:left w:val="single" w:sz="8" w:space="0" w:color="70AD47" w:themeColor="accent6"/>
-              <w:bottom w:val="single" w:sz="8" w:space="0" w:color="70AD47" w:themeColor="accent6"/>
-              <w:right w:val="single" w:sz="8" w:space="0" w:color="70AD47" w:themeColor="accent6"/>
-            </w:tcBorders>
-            <w:shd w:val="clear" w:color="auto" w:fill="538135" w:themeFill="accent6" w:themeFillShade="BF"/>
-          </w:tcPr>
-          <w:p>
-            <w:pPr>
-              <w:rPr>
-                <w:b/>
-                <w:color w:val="FFFFFF" w:themeColor="background1"/>
-                <w:sz w:val="24"/>
-                <w:szCs w:val="24"/>
-              </w:rPr>
-            </w:pPr>
-            <w:r>
-              <w:rPr>
-                <w:b/>
-                <w:color w:val="FFFFFF" w:themeColor="background1"/>
-                <w:sz w:val="24"/>
-                <w:szCs w:val="24"/>
-              </w:rPr>
-              <w:t xml:space="preserve">Note </w:t>
-            </w:r>
-            <w:r>
-              <w:rPr>
-                <w:b/>
-                <w:color w:val="FFFFFF" w:themeColor="background1"/>
-                <w:sz w:val="24"/>
-                <w:szCs w:val="24"/>
-              </w:rPr>
-              <w:t>8</w:t>
-            </w:r>
-          </w:p>
-        </w:tc>
-      </w:tr>
-      <w:tr>
-        <w:trPr>
-          <w:trHeight w:val="1134"/>
-        </w:trPr>
-        <w:tc>
-          <w:tcPr>
-            <w:tcW w:w="1250" w:type="pct"/>
-            <w:tcBorders>
-              <w:top w:val="single" w:sz="8" w:space="0" w:color="70AD47" w:themeColor="accent6"/>
-              <w:left w:val="single" w:sz="8" w:space="0" w:color="70AD47" w:themeColor="accent6"/>
-              <w:bottom w:val="single" w:sz="8" w:space="0" w:color="70AD47" w:themeColor="accent6"/>
-            </w:tcBorders>
-            <w:shd w:val="clear" w:color="auto" w:fill="E2EFD9" w:themeFill="accent6" w:themeFillTint="33"/>
-            <w:vAlign w:val="center"/>
-          </w:tcPr>
-          <w:p>
-            <w:pPr>
-              <w:rPr>
-                <w:sz w:val="24"/>
-                <w:szCs w:val="24"/>
-              </w:rPr>
-            </w:pPr>
-            <w:r>
-              <w:rPr>
-                <w:sz w:val="24"/>
-                <w:szCs w:val="24"/>
-              </w:rPr>
-              <w:t>Feedback / observation</w:t>
-            </w:r>
-          </w:p>
-        </w:tc>
-        <w:tc>
-          <w:tcPr>
-            <w:tcW w:w="3750" w:type="pct"/>
-            <w:tcBorders>
-              <w:top w:val="single" w:sz="8" w:space="0" w:color="70AD47" w:themeColor="accent6"/>
-              <w:bottom w:val="single" w:sz="8" w:space="0" w:color="70AD47" w:themeColor="accent6"/>
-              <w:right w:val="single" w:sz="8" w:space="0" w:color="70AD47" w:themeColor="accent6"/>
-            </w:tcBorders>
-          </w:tcPr>
-          <w:p>
-            <w:pPr>
-              <w:rPr>
-                <w:sz w:val="24"/>
-                <w:szCs w:val="24"/>
-              </w:rPr>
-            </w:pPr>
-          </w:p>
-          <w:p>
-            <w:pPr>
-              <w:rPr>
-                <w:sz w:val="24"/>
-                <w:szCs w:val="24"/>
-              </w:rPr>
-            </w:pPr>
-          </w:p>
-        </w:tc>
-      </w:tr>
-      <w:tr>
-        <w:trPr>
-          <w:trHeight w:val="850"/>
-        </w:trPr>
-        <w:tc>
-          <w:tcPr>
-            <w:tcW w:w="1250" w:type="pct"/>
-            <w:tcBorders>
-              <w:top w:val="single" w:sz="8" w:space="0" w:color="70AD47" w:themeColor="accent6"/>
-              <w:left w:val="single" w:sz="8" w:space="0" w:color="70AD47" w:themeColor="accent6"/>
-              <w:bottom w:val="single" w:sz="8" w:space="0" w:color="70AD47" w:themeColor="accent6"/>
-            </w:tcBorders>
-            <w:shd w:val="clear" w:color="auto" w:fill="E2EFD9" w:themeFill="accent6" w:themeFillTint="33"/>
-            <w:vAlign w:val="center"/>
-          </w:tcPr>
-          <w:p>
-            <w:pPr>
-              <w:rPr>
-                <w:sz w:val="24"/>
-                <w:szCs w:val="24"/>
-              </w:rPr>
-            </w:pPr>
-            <w:r>
-              <w:rPr>
-                <w:sz w:val="24"/>
-                <w:szCs w:val="24"/>
-              </w:rPr>
-              <w:t>Comments / fixes</w:t>
-            </w:r>
-          </w:p>
-        </w:tc>
-        <w:tc>
-          <w:tcPr>
-            <w:tcW w:w="3750" w:type="pct"/>
-            <w:tcBorders>
-              <w:top w:val="single" w:sz="8" w:space="0" w:color="70AD47" w:themeColor="accent6"/>
-              <w:bottom w:val="single" w:sz="8" w:space="0" w:color="70AD47" w:themeColor="accent6"/>
-              <w:right w:val="single" w:sz="8" w:space="0" w:color="70AD47" w:themeColor="accent6"/>
-            </w:tcBorders>
-          </w:tcPr>
-          <w:p>
-            <w:pPr>
-              <w:rPr>
-                <w:sz w:val="24"/>
-                <w:szCs w:val="24"/>
-              </w:rPr>
-            </w:pPr>
-          </w:p>
-          <w:p>
-            <w:pPr>
-              <w:rPr>
-                <w:sz w:val="24"/>
-                <w:szCs w:val="24"/>
-              </w:rPr>
-            </w:pPr>
-          </w:p>
-        </w:tc>
-      </w:tr>
-    </w:tbl>
-    <w:p>
-      <w:pPr>
-        <w:rPr>
-          <w:sz w:val="32"/>
-        </w:rPr>
-      </w:pPr>
+      <w:bookmarkStart w:id="0" w:name="_GoBack"/>
+      <w:bookmarkEnd w:id="0"/>
     </w:p>
     <w:sectPr>
       <w:headerReference w:type="default" r:id="rId6"/>
@@ -1542,7 +756,7 @@
 </file>
 
 <file path=word/endnotes.xml><?xml version="1.0" encoding="utf-8"?>
-<w:endnotes xmlns:wpc="http://schemas.microsoft.com/office/word/2010/wordprocessingCanvas" xmlns:cx="http://schemas.microsoft.com/office/drawing/2014/chartex" xmlns:cx1="http://schemas.microsoft.com/office/drawing/2015/9/8/chartex" xmlns:cx2="http://schemas.microsoft.com/office/drawing/2015/10/21/chartex" xmlns:cx3="http://schemas.microsoft.com/office/drawing/2016/5/9/chartex" xmlns:cx4="http://schemas.microsoft.com/office/drawing/2016/5/10/chartex" xmlns:cx5="http://schemas.microsoft.com/office/drawing/2016/5/11/chartex" xmlns:cx6="http://schemas.microsoft.com/office/drawing/2016/5/12/chartex" xmlns:cx7="http://schemas.microsoft.com/office/drawing/2016/5/13/chartex" xmlns:cx8="http://schemas.microsoft.com/office/drawing/2016/5/14/chartex" xmlns:mc="http://schemas.openxmlformats.org/markup-compatibility/2006" xmlns:aink="http://schemas.microsoft.com/office/drawing/2016/ink" xmlns:am3d="http://schemas.microsoft.com/office/drawing/2017/model3d" xmlns:o="urn:schemas-microsoft-com:office:office" xmlns:r="http://schemas.openxmlformats.org/officeDocument/2006/relationships" xmlns:m="http://schemas.openxmlformats.org/officeDocument/2006/math" xmlns:v="urn:schemas-microsoft-com:vml" xmlns:wp14="http://schemas.microsoft.com/office/word/2010/wordprocessingDrawing" xmlns:wp="http://schemas.openxmlformats.org/drawingml/2006/wordprocessingDrawing" xmlns:w10="urn:schemas-microsoft-com:office:word" xmlns:w="http://schemas.openxmlformats.org/wordprocessingml/2006/main" xmlns:w14="http://schemas.microsoft.com/office/word/2010/wordml" xmlns:w15="http://schemas.microsoft.com/office/word/2012/wordml" xmlns:w16cid="http://schemas.microsoft.com/office/word/2016/wordml/cid" xmlns:w16se="http://schemas.microsoft.com/office/word/2015/wordml/symex" xmlns:wpg="http://schemas.microsoft.com/office/word/2010/wordprocessingGroup" xmlns:wpi="http://schemas.microsoft.com/office/word/2010/wordprocessingInk" xmlns:wne="http://schemas.microsoft.com/office/word/2006/wordml" xmlns:wps="http://schemas.microsoft.com/office/word/2010/wordprocessingShape" mc:Ignorable="w14 w15 w16se w16cid wp14">
+<w:endnotes xmlns:wpc="http://schemas.microsoft.com/office/word/2010/wordprocessingCanvas" xmlns:mc="http://schemas.openxmlformats.org/markup-compatibility/2006" xmlns:o="urn:schemas-microsoft-com:office:office" xmlns:r="http://schemas.openxmlformats.org/officeDocument/2006/relationships" xmlns:m="http://schemas.openxmlformats.org/officeDocument/2006/math" xmlns:v="urn:schemas-microsoft-com:vml" xmlns:wp14="http://schemas.microsoft.com/office/word/2010/wordprocessingDrawing" xmlns:wp="http://schemas.openxmlformats.org/drawingml/2006/wordprocessingDrawing" xmlns:w10="urn:schemas-microsoft-com:office:word" xmlns:w="http://schemas.openxmlformats.org/wordprocessingml/2006/main" xmlns:w14="http://schemas.microsoft.com/office/word/2010/wordml" xmlns:w15="http://schemas.microsoft.com/office/word/2012/wordml" xmlns:wpg="http://schemas.microsoft.com/office/word/2010/wordprocessingGroup" xmlns:wpi="http://schemas.microsoft.com/office/word/2010/wordprocessingInk" xmlns:wne="http://schemas.microsoft.com/office/word/2006/wordml" xmlns:wps="http://schemas.microsoft.com/office/word/2010/wordprocessingShape" mc:Ignorable="w14 w15 wp14">
   <w:endnote w:type="separator" w:id="-1">
     <w:p>
       <w:pPr>
@@ -1567,7 +781,7 @@
 </file>
 
 <file path=word/footnotes.xml><?xml version="1.0" encoding="utf-8"?>
-<w:footnotes xmlns:wpc="http://schemas.microsoft.com/office/word/2010/wordprocessingCanvas" xmlns:cx="http://schemas.microsoft.com/office/drawing/2014/chartex" xmlns:cx1="http://schemas.microsoft.com/office/drawing/2015/9/8/chartex" xmlns:cx2="http://schemas.microsoft.com/office/drawing/2015/10/21/chartex" xmlns:cx3="http://schemas.microsoft.com/office/drawing/2016/5/9/chartex" xmlns:cx4="http://schemas.microsoft.com/office/drawing/2016/5/10/chartex" xmlns:cx5="http://schemas.microsoft.com/office/drawing/2016/5/11/chartex" xmlns:cx6="http://schemas.microsoft.com/office/drawing/2016/5/12/chartex" xmlns:cx7="http://schemas.microsoft.com/office/drawing/2016/5/13/chartex" xmlns:cx8="http://schemas.microsoft.com/office/drawing/2016/5/14/chartex" xmlns:mc="http://schemas.openxmlformats.org/markup-compatibility/2006" xmlns:aink="http://schemas.microsoft.com/office/drawing/2016/ink" xmlns:am3d="http://schemas.microsoft.com/office/drawing/2017/model3d" xmlns:o="urn:schemas-microsoft-com:office:office" xmlns:r="http://schemas.openxmlformats.org/officeDocument/2006/relationships" xmlns:m="http://schemas.openxmlformats.org/officeDocument/2006/math" xmlns:v="urn:schemas-microsoft-com:vml" xmlns:wp14="http://schemas.microsoft.com/office/word/2010/wordprocessingDrawing" xmlns:wp="http://schemas.openxmlformats.org/drawingml/2006/wordprocessingDrawing" xmlns:w10="urn:schemas-microsoft-com:office:word" xmlns:w="http://schemas.openxmlformats.org/wordprocessingml/2006/main" xmlns:w14="http://schemas.microsoft.com/office/word/2010/wordml" xmlns:w15="http://schemas.microsoft.com/office/word/2012/wordml" xmlns:w16cid="http://schemas.microsoft.com/office/word/2016/wordml/cid" xmlns:w16se="http://schemas.microsoft.com/office/word/2015/wordml/symex" xmlns:wpg="http://schemas.microsoft.com/office/word/2010/wordprocessingGroup" xmlns:wpi="http://schemas.microsoft.com/office/word/2010/wordprocessingInk" xmlns:wne="http://schemas.microsoft.com/office/word/2006/wordml" xmlns:wps="http://schemas.microsoft.com/office/word/2010/wordprocessingShape" mc:Ignorable="w14 w15 w16se w16cid wp14">
+<w:footnotes xmlns:wpc="http://schemas.microsoft.com/office/word/2010/wordprocessingCanvas" xmlns:mc="http://schemas.openxmlformats.org/markup-compatibility/2006" xmlns:o="urn:schemas-microsoft-com:office:office" xmlns:r="http://schemas.openxmlformats.org/officeDocument/2006/relationships" xmlns:m="http://schemas.openxmlformats.org/officeDocument/2006/math" xmlns:v="urn:schemas-microsoft-com:vml" xmlns:wp14="http://schemas.microsoft.com/office/word/2010/wordprocessingDrawing" xmlns:wp="http://schemas.openxmlformats.org/drawingml/2006/wordprocessingDrawing" xmlns:w10="urn:schemas-microsoft-com:office:word" xmlns:w="http://schemas.openxmlformats.org/wordprocessingml/2006/main" xmlns:w14="http://schemas.microsoft.com/office/word/2010/wordml" xmlns:w15="http://schemas.microsoft.com/office/word/2012/wordml" xmlns:wpg="http://schemas.microsoft.com/office/word/2010/wordprocessingGroup" xmlns:wpi="http://schemas.microsoft.com/office/word/2010/wordprocessingInk" xmlns:wne="http://schemas.microsoft.com/office/word/2006/wordml" xmlns:wps="http://schemas.microsoft.com/office/word/2010/wordprocessingShape" mc:Ignorable="w14 w15 wp14">
   <w:footnote w:type="separator" w:id="-1">
     <w:p>
       <w:pPr>
@@ -1592,7 +806,7 @@
 </file>
 
 <file path=word/header1.xml><?xml version="1.0" encoding="utf-8"?>
-<w:hdr xmlns:wpc="http://schemas.microsoft.com/office/word/2010/wordprocessingCanvas" xmlns:cx="http://schemas.microsoft.com/office/drawing/2014/chartex" xmlns:cx1="http://schemas.microsoft.com/office/drawing/2015/9/8/chartex" xmlns:cx2="http://schemas.microsoft.com/office/drawing/2015/10/21/chartex" xmlns:cx3="http://schemas.microsoft.com/office/drawing/2016/5/9/chartex" xmlns:cx4="http://schemas.microsoft.com/office/drawing/2016/5/10/chartex" xmlns:cx5="http://schemas.microsoft.com/office/drawing/2016/5/11/chartex" xmlns:cx6="http://schemas.microsoft.com/office/drawing/2016/5/12/chartex" xmlns:cx7="http://schemas.microsoft.com/office/drawing/2016/5/13/chartex" xmlns:cx8="http://schemas.microsoft.com/office/drawing/2016/5/14/chartex" xmlns:mc="http://schemas.openxmlformats.org/markup-compatibility/2006" xmlns:aink="http://schemas.microsoft.com/office/drawing/2016/ink" xmlns:am3d="http://schemas.microsoft.com/office/drawing/2017/model3d" xmlns:o="urn:schemas-microsoft-com:office:office" xmlns:r="http://schemas.openxmlformats.org/officeDocument/2006/relationships" xmlns:m="http://schemas.openxmlformats.org/officeDocument/2006/math" xmlns:v="urn:schemas-microsoft-com:vml" xmlns:wp14="http://schemas.microsoft.com/office/word/2010/wordprocessingDrawing" xmlns:wp="http://schemas.openxmlformats.org/drawingml/2006/wordprocessingDrawing" xmlns:w10="urn:schemas-microsoft-com:office:word" xmlns:w="http://schemas.openxmlformats.org/wordprocessingml/2006/main" xmlns:w14="http://schemas.microsoft.com/office/word/2010/wordml" xmlns:w15="http://schemas.microsoft.com/office/word/2012/wordml" xmlns:w16cid="http://schemas.microsoft.com/office/word/2016/wordml/cid" xmlns:w16se="http://schemas.microsoft.com/office/word/2015/wordml/symex" xmlns:wpg="http://schemas.microsoft.com/office/word/2010/wordprocessingGroup" xmlns:wpi="http://schemas.microsoft.com/office/word/2010/wordprocessingInk" xmlns:wne="http://schemas.microsoft.com/office/word/2006/wordml" xmlns:wps="http://schemas.microsoft.com/office/word/2010/wordprocessingShape" mc:Ignorable="w14 w15 w16se w16cid wp14">
+<w:hdr xmlns:wpc="http://schemas.microsoft.com/office/word/2010/wordprocessingCanvas" xmlns:mc="http://schemas.openxmlformats.org/markup-compatibility/2006" xmlns:o="urn:schemas-microsoft-com:office:office" xmlns:r="http://schemas.openxmlformats.org/officeDocument/2006/relationships" xmlns:m="http://schemas.openxmlformats.org/officeDocument/2006/math" xmlns:v="urn:schemas-microsoft-com:vml" xmlns:wp14="http://schemas.microsoft.com/office/word/2010/wordprocessingDrawing" xmlns:wp="http://schemas.openxmlformats.org/drawingml/2006/wordprocessingDrawing" xmlns:w10="urn:schemas-microsoft-com:office:word" xmlns:w="http://schemas.openxmlformats.org/wordprocessingml/2006/main" xmlns:w14="http://schemas.microsoft.com/office/word/2010/wordml" xmlns:w15="http://schemas.microsoft.com/office/word/2012/wordml" xmlns:wpg="http://schemas.microsoft.com/office/word/2010/wordprocessingGroup" xmlns:wpi="http://schemas.microsoft.com/office/word/2010/wordprocessingInk" xmlns:wne="http://schemas.microsoft.com/office/word/2006/wordml" xmlns:wps="http://schemas.microsoft.com/office/word/2010/wordprocessingShape" mc:Ignorable="w14 w15 wp14">
   <w:p>
     <w:pPr>
       <w:pStyle w:val="Title"/>
@@ -1636,12 +850,6 @@
       <w:rPr>
         <w:sz w:val="24"/>
       </w:rPr>
-      <w:t xml:space="preserve"> SwitchGrav</w:t>
-    </w:r>
-    <w:r>
-      <w:rPr>
-        <w:sz w:val="24"/>
-      </w:rPr>
       <w:tab/>
     </w:r>
   </w:p>
@@ -1663,12 +871,6 @@
       </w:rPr>
       <w:t>:</w:t>
     </w:r>
-    <w:r>
-      <w:rPr>
-        <w:sz w:val="24"/>
-      </w:rPr>
-      <w:t xml:space="preserve"> Pip Fox</w:t>
-    </w:r>
   </w:p>
   <w:p>
     <w:pPr>
@@ -1688,18 +890,6 @@
       </w:rPr>
       <w:t>:</w:t>
     </w:r>
-    <w:r>
-      <w:rPr>
-        <w:sz w:val="24"/>
-      </w:rPr>
-      <w:t xml:space="preserve"> </w:t>
-    </w:r>
-    <w:r>
-      <w:rPr>
-        <w:sz w:val="24"/>
-      </w:rPr>
-      <w:t>Joe Comber</w:t>
-    </w:r>
   </w:p>
   <w:p>
     <w:pPr>
@@ -1712,7 +902,7 @@
 </file>
 
 <file path=word/styles.xml><?xml version="1.0" encoding="utf-8"?>
-<w:styles xmlns:mc="http://schemas.openxmlformats.org/markup-compatibility/2006" xmlns:r="http://schemas.openxmlformats.org/officeDocument/2006/relationships" xmlns:w="http://schemas.openxmlformats.org/wordprocessingml/2006/main" xmlns:w14="http://schemas.microsoft.com/office/word/2010/wordml" xmlns:w15="http://schemas.microsoft.com/office/word/2012/wordml" xmlns:w16cid="http://schemas.microsoft.com/office/word/2016/wordml/cid" xmlns:w16se="http://schemas.microsoft.com/office/word/2015/wordml/symex" mc:Ignorable="w14 w15 w16se w16cid">
+<w:styles xmlns:mc="http://schemas.openxmlformats.org/markup-compatibility/2006" xmlns:r="http://schemas.openxmlformats.org/officeDocument/2006/relationships" xmlns:w="http://schemas.openxmlformats.org/wordprocessingml/2006/main" xmlns:w14="http://schemas.microsoft.com/office/word/2010/wordml" xmlns:w15="http://schemas.microsoft.com/office/word/2012/wordml" mc:Ignorable="w14 w15">
   <w:docDefaults>
     <w:rPrDefault>
       <w:rPr>
@@ -1728,7 +918,7 @@
       </w:pPr>
     </w:pPrDefault>
   </w:docDefaults>
-  <w:latentStyles w:defLockedState="0" w:defUIPriority="99" w:defSemiHidden="0" w:defUnhideWhenUsed="0" w:defQFormat="0" w:count="376">
+  <w:latentStyles w:defLockedState="0" w:defUIPriority="99" w:defSemiHidden="0" w:defUnhideWhenUsed="0" w:defQFormat="0" w:count="371">
     <w:lsdException w:name="Normal" w:uiPriority="0" w:qFormat="1"/>
     <w:lsdException w:name="heading 1" w:uiPriority="9" w:qFormat="1"/>
     <w:lsdException w:name="heading 2" w:semiHidden="1" w:uiPriority="9" w:unhideWhenUsed="1" w:qFormat="1"/>
@@ -2100,11 +1290,6 @@
     <w:lsdException w:name="List Table 5 Dark Accent 6" w:uiPriority="50"/>
     <w:lsdException w:name="List Table 6 Colorful Accent 6" w:uiPriority="51"/>
     <w:lsdException w:name="List Table 7 Colorful Accent 6" w:uiPriority="52"/>
-    <w:lsdException w:name="Mention" w:semiHidden="1" w:unhideWhenUsed="1"/>
-    <w:lsdException w:name="Smart Hyperlink" w:semiHidden="1" w:unhideWhenUsed="1"/>
-    <w:lsdException w:name="Hashtag" w:semiHidden="1" w:unhideWhenUsed="1"/>
-    <w:lsdException w:name="Unresolved Mention" w:semiHidden="1" w:unhideWhenUsed="1"/>
-    <w:lsdException w:name="Smart Link" w:semiHidden="1" w:unhideWhenUsed="1"/>
   </w:latentStyles>
   <w:style w:type="paragraph" w:default="1" w:styleId="Normal">
     <w:name w:val="Normal"/>

</xml_diff>